<commit_message>
modificación documentos de plan de desarrollo
</commit_message>
<xml_diff>
--- a/Documentos/plan de desarrollo #1.docx
+++ b/Documentos/plan de desarrollo #1.docx
@@ -113,21 +113,7 @@
         <w:rPr>
           <w:lang w:val="es-CO"/>
         </w:rPr>
-        <w:t>Si se permite el registro se debe enviar directamente a la pantalla de “</w:t>
-      </w:r>
-      <w:proofErr w:type="spellStart"/>
-      <w:r>
-        <w:rPr>
-          <w:lang w:val="es-CO"/>
-        </w:rPr>
-        <w:t>MenuPrincipal</w:t>
-      </w:r>
-      <w:proofErr w:type="spellEnd"/>
-      <w:r>
-        <w:rPr>
-          <w:lang w:val="es-CO"/>
-        </w:rPr>
-        <w:t>”</w:t>
+        <w:t>Si se permite el registro se debe enviar directamente a la pantalla de “MenuPrincipal”</w:t>
       </w:r>
     </w:p>
     <w:p>
@@ -143,23 +129,51 @@
           <w:color w:val="00B050"/>
           <w:lang w:val="es-CO"/>
         </w:rPr>
-        <w:t>Pantalla “</w:t>
-      </w:r>
-      <w:proofErr w:type="spellStart"/>
-      <w:r>
+        <w:t>Pantalla “Login”</w:t>
+      </w:r>
+    </w:p>
+    <w:p>
+      <w:pPr>
+        <w:pStyle w:val="BlockText"/>
+        <w:rPr>
+          <w:lang w:val="es-CO"/>
+        </w:rPr>
+      </w:pPr>
+      <w:r>
+        <w:rPr>
+          <w:lang w:val="es-CO"/>
+        </w:rPr>
+        <w:t>En esta pantalla habrá los siguientes campos, Nombre de usuario y contraseña.</w:t>
+      </w:r>
+    </w:p>
+    <w:p>
+      <w:pPr>
+        <w:pStyle w:val="BlockText"/>
+        <w:rPr>
+          <w:lang w:val="es-CO"/>
+        </w:rPr>
+      </w:pPr>
+      <w:r>
+        <w:rPr>
+          <w:lang w:val="es-CO"/>
+        </w:rPr>
+        <w:t>En caso de que el usuario y la contraseña sean correctos se deberá enviar a la pantalla de “MenuPrincipal”</w:t>
+      </w:r>
+    </w:p>
+    <w:p>
+      <w:pPr>
+        <w:pStyle w:val="Heading1"/>
         <w:rPr>
           <w:color w:val="00B050"/>
           <w:lang w:val="es-CO"/>
         </w:rPr>
-        <w:t>Login</w:t>
-      </w:r>
-      <w:proofErr w:type="spellEnd"/>
+      </w:pPr>
       <w:r>
         <w:rPr>
           <w:color w:val="00B050"/>
           <w:lang w:val="es-CO"/>
         </w:rPr>
-        <w:t>”</w:t>
+        <w:t>Pantalla “Cuenta”</w:t>
       </w:r>
     </w:p>
     <w:p>
@@ -173,108 +187,26 @@
         <w:rPr>
           <w:lang w:val="es-CO"/>
         </w:rPr>
-        <w:t>En esta pantalla habrá los siguientes campos, Nombre de usuario y contraseña.</w:t>
-      </w:r>
-    </w:p>
-    <w:p>
-      <w:pPr>
-        <w:pStyle w:val="BlockText"/>
-        <w:rPr>
-          <w:lang w:val="es-CO"/>
-        </w:rPr>
-      </w:pPr>
-      <w:r>
-        <w:rPr>
-          <w:lang w:val="es-CO"/>
-        </w:rPr>
-        <w:t>En caso de que el usuario y la contraseña sean correctos se deberá enviar a la pantalla de “</w:t>
-      </w:r>
-      <w:proofErr w:type="spellStart"/>
-      <w:r>
-        <w:rPr>
-          <w:lang w:val="es-CO"/>
-        </w:rPr>
-        <w:t>MenuPrincipal</w:t>
-      </w:r>
-      <w:proofErr w:type="spellEnd"/>
-      <w:r>
-        <w:rPr>
-          <w:lang w:val="es-CO"/>
-        </w:rPr>
-        <w:t>”</w:t>
+        <w:t xml:space="preserve">En esta pantalla </w:t>
+      </w:r>
+      <w:r>
+        <w:rPr>
+          <w:lang w:val="es-CO"/>
+        </w:rPr>
+        <w:t>se debe ver el nombre del prestamista logueado, el capital que tiene actualmente, este capital se debe aumentar cada que un abono es añadido a un préstamo del prestamista logueado, además deberá haber un campo para añadir y restar capital según el prestamista quiera.</w:t>
       </w:r>
     </w:p>
     <w:p>
       <w:pPr>
         <w:pStyle w:val="Heading1"/>
         <w:rPr>
-          <w:lang w:val="es-CO"/>
-        </w:rPr>
-      </w:pPr>
-      <w:r>
-        <w:rPr>
-          <w:lang w:val="es-CO"/>
-        </w:rPr>
-        <w:t>Pantalla “Cuenta”</w:t>
-      </w:r>
-    </w:p>
-    <w:p>
-      <w:pPr>
-        <w:pStyle w:val="BlockText"/>
-        <w:rPr>
-          <w:lang w:val="es-CO"/>
-        </w:rPr>
-      </w:pPr>
-      <w:r>
-        <w:rPr>
-          <w:lang w:val="es-CO"/>
-        </w:rPr>
-        <w:t xml:space="preserve">En esta pantalla </w:t>
-      </w:r>
-      <w:r>
-        <w:rPr>
-          <w:lang w:val="es-CO"/>
-        </w:rPr>
-        <w:t xml:space="preserve">se debe ver el nombre del prestamista </w:t>
-      </w:r>
-      <w:proofErr w:type="spellStart"/>
-      <w:r>
-        <w:rPr>
-          <w:lang w:val="es-CO"/>
-        </w:rPr>
-        <w:t>logueado</w:t>
-      </w:r>
-      <w:proofErr w:type="spellEnd"/>
-      <w:r>
-        <w:rPr>
-          <w:lang w:val="es-CO"/>
-        </w:rPr>
-        <w:t xml:space="preserve">, el capital que tiene actualmente, este capital se debe aumentar cada que un abono es añadido a un préstamo del prestamista </w:t>
-      </w:r>
-      <w:proofErr w:type="spellStart"/>
-      <w:r>
-        <w:rPr>
-          <w:lang w:val="es-CO"/>
-        </w:rPr>
-        <w:t>logueado</w:t>
-      </w:r>
-      <w:proofErr w:type="spellEnd"/>
-      <w:r>
-        <w:rPr>
-          <w:lang w:val="es-CO"/>
-        </w:rPr>
-        <w:t>, además deberá haber un campo para añadir y restar capital según el prestamista quiera.</w:t>
-      </w:r>
-    </w:p>
-    <w:p>
-      <w:pPr>
-        <w:pStyle w:val="Heading1"/>
-        <w:rPr>
-          <w:lang w:val="es-CO"/>
-        </w:rPr>
-      </w:pPr>
-      <w:r>
-        <w:rPr>
+          <w:color w:val="00B050"/>
+          <w:lang w:val="es-CO"/>
+        </w:rPr>
+      </w:pPr>
+      <w:r>
+        <w:rPr>
+          <w:color w:val="00B050"/>
           <w:lang w:val="es-CO"/>
         </w:rPr>
         <w:t>Pantalla "Clientes":</w:t>
@@ -324,7 +256,6 @@
         </w:rPr>
         <w:t>Habrá un botón en la parte de arriba con el símbolo de una cruz que será el botón que redireccionará a la pantalla en blanco “</w:t>
       </w:r>
-      <w:proofErr w:type="spellStart"/>
       <w:r>
         <w:rPr>
           <w:u w:val="single"/>
@@ -332,7 +263,6 @@
         </w:rPr>
         <w:t>crearClientes</w:t>
       </w:r>
-      <w:proofErr w:type="spellEnd"/>
       <w:r>
         <w:rPr>
           <w:lang w:val="es-CO"/>
@@ -489,19 +419,11 @@
           <w:lang w:val="es-CO"/>
         </w:rPr>
       </w:pPr>
-      <w:proofErr w:type="spellStart"/>
-      <w:r>
-        <w:rPr>
-          <w:lang w:val="es-CO"/>
-        </w:rPr>
-        <w:t>Titulo</w:t>
-      </w:r>
-      <w:proofErr w:type="spellEnd"/>
-      <w:r>
-        <w:rPr>
-          <w:lang w:val="es-CO"/>
-        </w:rPr>
-        <w:t xml:space="preserve"> que deberá cambiar según se entre por el botón de edición del apartado “clientes” o por el menú principal, en este último caso tendrá que decir “crear cliente”</w:t>
+      <w:r>
+        <w:rPr>
+          <w:lang w:val="es-CO"/>
+        </w:rPr>
+        <w:t>Titulo que deberá cambiar según se entre por el botón de edición del apartado “clientes” o por el menú principal, en este último caso tendrá que decir “crear cliente”</w:t>
       </w:r>
     </w:p>
     <w:p>
@@ -556,11 +478,13 @@
       <w:pPr>
         <w:pStyle w:val="Heading1"/>
         <w:rPr>
-          <w:lang w:val="es-CO"/>
-        </w:rPr>
-      </w:pPr>
-      <w:r>
-        <w:rPr>
+          <w:color w:val="00B050"/>
+          <w:lang w:val="es-CO"/>
+        </w:rPr>
+      </w:pPr>
+      <w:r>
+        <w:rPr>
+          <w:color w:val="00B050"/>
           <w:lang w:val="es-CO"/>
         </w:rPr>
         <w:t>Pantalla “Prestamos”</w:t>
@@ -576,35 +500,7 @@
         <w:rPr>
           <w:lang w:val="es-CO"/>
         </w:rPr>
-        <w:t xml:space="preserve">Esta pantalla deberá traer toda la información de los préstamos asociados al </w:t>
-      </w:r>
-      <w:proofErr w:type="spellStart"/>
-      <w:r>
-        <w:rPr>
-          <w:lang w:val="es-CO"/>
-        </w:rPr>
-        <w:t>préstamista</w:t>
-      </w:r>
-      <w:proofErr w:type="spellEnd"/>
-      <w:r>
-        <w:rPr>
-          <w:lang w:val="es-CO"/>
-        </w:rPr>
-        <w:t xml:space="preserve"> </w:t>
-      </w:r>
-      <w:proofErr w:type="spellStart"/>
-      <w:r>
-        <w:rPr>
-          <w:lang w:val="es-CO"/>
-        </w:rPr>
-        <w:t>logueado</w:t>
-      </w:r>
-      <w:proofErr w:type="spellEnd"/>
-      <w:r>
-        <w:rPr>
-          <w:lang w:val="es-CO"/>
-        </w:rPr>
-        <w:t xml:space="preserve">, debe de venir la información por recuadros. </w:t>
+        <w:t xml:space="preserve">Esta pantalla deberá traer toda la información de los préstamos asociados al préstamista logueado, debe de venir la información por recuadros. </w:t>
       </w:r>
       <w:r>
         <w:rPr>
@@ -618,7 +514,6 @@
         </w:rPr>
         <w:t xml:space="preserve"> tendrá un botón que nos redirigirá a la pantalla “</w:t>
       </w:r>
-      <w:proofErr w:type="spellStart"/>
       <w:r>
         <w:rPr>
           <w:u w:val="single"/>
@@ -626,7 +521,6 @@
         </w:rPr>
         <w:t>crearPrestamos</w:t>
       </w:r>
-      <w:proofErr w:type="spellEnd"/>
       <w:r>
         <w:rPr>
           <w:lang w:val="es-CO"/>
@@ -659,299 +553,220 @@
         <w:rPr>
           <w:lang w:val="es-CO"/>
         </w:rPr>
-        <w:t>Habrá un botón con el símbolo de cruz en la parte superior del formulario que nos redirija a la pantalla de “</w:t>
-      </w:r>
-      <w:proofErr w:type="spellStart"/>
-      <w:r>
-        <w:rPr>
-          <w:lang w:val="es-CO"/>
-        </w:rPr>
-        <w:t>crearPrestamos</w:t>
-      </w:r>
-      <w:proofErr w:type="spellEnd"/>
+        <w:t>Habrá un botón con el símbolo de cruz en la parte superior del formulario que nos redirija a la pantalla de “crearPrestamos”</w:t>
+      </w:r>
+    </w:p>
+    <w:p>
+      <w:pPr>
+        <w:pStyle w:val="ListNumber3"/>
+        <w:rPr>
+          <w:lang w:val="es-CO"/>
+        </w:rPr>
+      </w:pPr>
+      <w:r>
+        <w:rPr>
+          <w:lang w:val="es-CO"/>
+        </w:rPr>
+        <w:t>La información deberá ser separada a través de cuadriculas que tendrán la siguiente información.</w:t>
+      </w:r>
+    </w:p>
+    <w:p>
+      <w:pPr>
+        <w:pStyle w:val="ListNumber3"/>
+        <w:rPr>
+          <w:lang w:val="es-CO"/>
+        </w:rPr>
+      </w:pPr>
+      <w:r>
+        <w:rPr>
+          <w:lang w:val="es-CO"/>
+        </w:rPr>
+        <w:t>Cómo encabezado de cada cuadricula vendrá le nombre del cliente al que se le hizo el préstamo. Acompañado del código del préstamo.</w:t>
+      </w:r>
+    </w:p>
+    <w:p>
+      <w:pPr>
+        <w:pStyle w:val="ListNumber3"/>
+        <w:rPr>
+          <w:lang w:val="es-CO"/>
+        </w:rPr>
+      </w:pPr>
+      <w:r>
+        <w:rPr>
+          <w:lang w:val="es-CO"/>
+        </w:rPr>
+        <w:t>Los campos dentro de la cuadricula serán los siguientes: (Fecha inicia</w:t>
+      </w:r>
+      <w:r>
+        <w:rPr>
+          <w:lang w:val="es-CO"/>
+        </w:rPr>
+        <w:t>l</w:t>
+      </w:r>
+      <w:r>
+        <w:rPr>
+          <w:lang w:val="es-CO"/>
+        </w:rPr>
+        <w:t>, montoInicial,montoReal,díaCorte,porcentaje,tipoIntereses, fechaPago)</w:t>
+      </w:r>
+    </w:p>
+    <w:p>
+      <w:pPr>
+        <w:pStyle w:val="ListNumber3"/>
+        <w:rPr>
+          <w:lang w:val="es-CO"/>
+        </w:rPr>
+      </w:pPr>
+      <w:r>
+        <w:rPr>
+          <w:lang w:val="es-CO"/>
+        </w:rPr>
+        <w:t>La fecha</w:t>
+      </w:r>
+      <w:r>
+        <w:rPr>
+          <w:lang w:val="es-CO"/>
+        </w:rPr>
+        <w:t>Pago</w:t>
+      </w:r>
+      <w:r>
+        <w:rPr>
+          <w:lang w:val="es-CO"/>
+        </w:rPr>
+        <w:t xml:space="preserve"> deberá aparecer en rojo en caso de que ya haya sido superada.</w:t>
+      </w:r>
+    </w:p>
+    <w:p>
+      <w:pPr>
+        <w:pStyle w:val="ListNumber3"/>
+        <w:rPr>
+          <w:lang w:val="es-CO"/>
+        </w:rPr>
+      </w:pPr>
+      <w:r>
+        <w:rPr>
+          <w:lang w:val="es-CO"/>
+        </w:rPr>
+        <w:t>Luego de esta sección de información se verán dos pestañas</w:t>
+      </w:r>
+      <w:r>
+        <w:rPr>
+          <w:lang w:val="es-CO"/>
+        </w:rPr>
+        <w:t xml:space="preserve">. Una será la pestaña de abonos y la otra la de intereses añadidos. Estas pestañas pueden ser ocultadas. </w:t>
+      </w:r>
+    </w:p>
+    <w:p>
+      <w:pPr>
+        <w:pStyle w:val="ListNumber3"/>
+        <w:rPr>
+          <w:lang w:val="es-CO"/>
+        </w:rPr>
+      </w:pPr>
+      <w:r>
+        <w:rPr>
+          <w:lang w:val="es-CO"/>
+        </w:rPr>
+        <w:lastRenderedPageBreak/>
+        <w:t>Cada abono representado en estas pestañas puede ser editados o eliminados a través de dos botones cerca del campo</w:t>
+      </w:r>
+    </w:p>
+    <w:p>
+      <w:pPr>
+        <w:pStyle w:val="ListNumber3"/>
+        <w:rPr>
+          <w:lang w:val="es-CO"/>
+        </w:rPr>
+      </w:pPr>
+      <w:r>
+        <w:rPr>
+          <w:lang w:val="es-CO"/>
+        </w:rPr>
+        <w:t xml:space="preserve">Cada interés de mora añadido podrá ser eliminado </w:t>
+      </w:r>
+    </w:p>
+    <w:p>
+      <w:pPr>
+        <w:pStyle w:val="ListNumber3"/>
+        <w:rPr>
+          <w:lang w:val="es-CO"/>
+        </w:rPr>
+      </w:pPr>
+      <w:r>
+        <w:rPr>
+          <w:lang w:val="es-CO"/>
+        </w:rPr>
+        <w:t>Además, al final de todo el recuadro se verá dos botones que digan “añadir Abono” y “añadir interés de mora” que redirigirán a las pantallas “</w:t>
+      </w:r>
+      <w:r>
+        <w:rPr>
+          <w:u w:val="single"/>
+          <w:lang w:val="es-CO"/>
+        </w:rPr>
+        <w:t>añadir Abono</w:t>
+      </w:r>
+      <w:r>
+        <w:rPr>
+          <w:lang w:val="es-CO"/>
+        </w:rPr>
+        <w:t>” y “</w:t>
+      </w:r>
+      <w:r>
+        <w:rPr>
+          <w:u w:val="single"/>
+          <w:lang w:val="es-CO"/>
+        </w:rPr>
+        <w:t>añadir Interés de mora</w:t>
+      </w:r>
+      <w:r>
+        <w:rPr>
+          <w:lang w:val="es-CO"/>
+        </w:rPr>
+        <w:t>” respectivamente.</w:t>
+      </w:r>
+      <w:r>
+        <w:rPr>
+          <w:lang w:val="es-CO"/>
+        </w:rPr>
+        <w:t>.</w:t>
+      </w:r>
+    </w:p>
+    <w:p>
+      <w:pPr>
+        <w:pStyle w:val="ListNumber3"/>
+        <w:rPr>
+          <w:lang w:val="es-CO"/>
+        </w:rPr>
+      </w:pPr>
+      <w:r>
+        <w:rPr>
+          <w:lang w:val="es-CO"/>
+        </w:rPr>
+        <w:t>Además, cada préstamo deberá ponerse rojo en caso de que haya superado el día de corte</w:t>
+      </w:r>
+      <w:r>
+        <w:rPr>
+          <w:lang w:val="es-CO"/>
+        </w:rPr>
+        <w:t xml:space="preserve"> y su estado pasará a “</w:t>
+      </w:r>
+      <w:r>
+        <w:rPr>
+          <w:lang w:val="es-CO"/>
+        </w:rPr>
+        <w:t>Impago</w:t>
+      </w:r>
       <w:r>
         <w:rPr>
           <w:lang w:val="es-CO"/>
         </w:rPr>
         <w:t>”</w:t>
       </w:r>
-    </w:p>
-    <w:p>
-      <w:pPr>
-        <w:pStyle w:val="ListNumber3"/>
-        <w:rPr>
-          <w:lang w:val="es-CO"/>
-        </w:rPr>
-      </w:pPr>
-      <w:r>
-        <w:rPr>
-          <w:lang w:val="es-CO"/>
-        </w:rPr>
-        <w:t>La información deberá ser separada a través de cuadriculas que tendrán la siguiente información.</w:t>
-      </w:r>
-    </w:p>
-    <w:p>
-      <w:pPr>
-        <w:pStyle w:val="ListNumber3"/>
-        <w:rPr>
-          <w:lang w:val="es-CO"/>
-        </w:rPr>
-      </w:pPr>
-      <w:r>
-        <w:rPr>
-          <w:lang w:val="es-CO"/>
-        </w:rPr>
-        <w:t>Cómo encabezado de cada cuadricula vendrá le nombre del cliente al que se le hizo el préstamo. Acompañado del código del préstamo.</w:t>
-      </w:r>
-    </w:p>
-    <w:p>
-      <w:pPr>
-        <w:pStyle w:val="ListNumber3"/>
-        <w:rPr>
-          <w:lang w:val="es-CO"/>
-        </w:rPr>
-      </w:pPr>
-      <w:r>
-        <w:rPr>
-          <w:lang w:val="es-CO"/>
-        </w:rPr>
-        <w:t>Los campos dentro de la cuadricula serán los siguientes: (Fecha inicia</w:t>
-      </w:r>
-      <w:r>
-        <w:rPr>
-          <w:lang w:val="es-CO"/>
-        </w:rPr>
-        <w:t>l</w:t>
-      </w:r>
-      <w:r>
-        <w:rPr>
-          <w:lang w:val="es-CO"/>
-        </w:rPr>
-        <w:t xml:space="preserve">, </w:t>
-      </w:r>
-      <w:proofErr w:type="spellStart"/>
-      <w:proofErr w:type="gramStart"/>
-      <w:r>
-        <w:rPr>
-          <w:lang w:val="es-CO"/>
-        </w:rPr>
-        <w:t>montoInicial,montoReal</w:t>
-      </w:r>
-      <w:proofErr w:type="gramEnd"/>
-      <w:r>
-        <w:rPr>
-          <w:lang w:val="es-CO"/>
-        </w:rPr>
-        <w:t>,díaCorte,porcentaje,tipoIntereses</w:t>
-      </w:r>
-      <w:proofErr w:type="spellEnd"/>
-      <w:r>
-        <w:rPr>
-          <w:lang w:val="es-CO"/>
-        </w:rPr>
-        <w:t xml:space="preserve">, </w:t>
-      </w:r>
-      <w:proofErr w:type="spellStart"/>
-      <w:r>
-        <w:rPr>
-          <w:lang w:val="es-CO"/>
-        </w:rPr>
-        <w:t>fechaPago</w:t>
-      </w:r>
-      <w:proofErr w:type="spellEnd"/>
-      <w:r>
-        <w:rPr>
-          <w:lang w:val="es-CO"/>
-        </w:rPr>
-        <w:t>)</w:t>
-      </w:r>
-    </w:p>
-    <w:p>
-      <w:pPr>
-        <w:pStyle w:val="ListNumber3"/>
-        <w:rPr>
-          <w:lang w:val="es-CO"/>
-        </w:rPr>
-      </w:pPr>
-      <w:r>
-        <w:rPr>
-          <w:lang w:val="es-CO"/>
-        </w:rPr>
-        <w:t xml:space="preserve">La </w:t>
-      </w:r>
-      <w:proofErr w:type="spellStart"/>
-      <w:r>
-        <w:rPr>
-          <w:lang w:val="es-CO"/>
-        </w:rPr>
-        <w:t>fecha</w:t>
-      </w:r>
-      <w:r>
-        <w:rPr>
-          <w:lang w:val="es-CO"/>
-        </w:rPr>
-        <w:t>Pago</w:t>
-      </w:r>
-      <w:proofErr w:type="spellEnd"/>
-      <w:r>
-        <w:rPr>
-          <w:lang w:val="es-CO"/>
-        </w:rPr>
-        <w:t xml:space="preserve"> deberá aparecer en rojo en caso de que ya haya sido superada.</w:t>
-      </w:r>
-    </w:p>
-    <w:p>
-      <w:pPr>
-        <w:pStyle w:val="ListNumber3"/>
-        <w:rPr>
-          <w:lang w:val="es-CO"/>
-        </w:rPr>
-      </w:pPr>
-      <w:r>
-        <w:rPr>
-          <w:lang w:val="es-CO"/>
-        </w:rPr>
-        <w:t>Luego de esta sección de información se verán dos pestañas</w:t>
-      </w:r>
-      <w:r>
-        <w:rPr>
-          <w:lang w:val="es-CO"/>
-        </w:rPr>
-        <w:t xml:space="preserve">. Una será la pestaña de abonos y la otra la de intereses añadidos. Estas pestañas pueden ser ocultadas. </w:t>
-      </w:r>
-    </w:p>
-    <w:p>
-      <w:pPr>
-        <w:pStyle w:val="ListNumber3"/>
-        <w:rPr>
-          <w:lang w:val="es-CO"/>
-        </w:rPr>
-      </w:pPr>
-      <w:r>
-        <w:rPr>
-          <w:lang w:val="es-CO"/>
-        </w:rPr>
-        <w:t>Cada abono representado en estas pestañas puede ser editados o eliminados a través de dos botones cerca del campo</w:t>
-      </w:r>
-    </w:p>
-    <w:p>
-      <w:pPr>
-        <w:pStyle w:val="ListNumber3"/>
-        <w:rPr>
-          <w:lang w:val="es-CO"/>
-        </w:rPr>
-      </w:pPr>
-      <w:r>
-        <w:rPr>
-          <w:lang w:val="es-CO"/>
-        </w:rPr>
-        <w:t xml:space="preserve">Cada interés de mora añadido podrá ser eliminado </w:t>
-      </w:r>
-    </w:p>
-    <w:p>
-      <w:pPr>
-        <w:pStyle w:val="ListNumber3"/>
-        <w:rPr>
-          <w:lang w:val="es-CO"/>
-        </w:rPr>
-      </w:pPr>
-      <w:r>
-        <w:rPr>
-          <w:lang w:val="es-CO"/>
-        </w:rPr>
-        <w:t>Además, al final de todo el recuadro se verá dos botones que digan “añadir Abono” y “añadir interés de mora” que redirigirán a las pantallas “</w:t>
-      </w:r>
-      <w:r>
-        <w:rPr>
-          <w:u w:val="single"/>
-          <w:lang w:val="es-CO"/>
-        </w:rPr>
-        <w:t>añadir Abono</w:t>
-      </w:r>
-      <w:r>
-        <w:rPr>
-          <w:lang w:val="es-CO"/>
-        </w:rPr>
-        <w:t>” y “</w:t>
-      </w:r>
-      <w:r>
-        <w:rPr>
-          <w:u w:val="single"/>
-          <w:lang w:val="es-CO"/>
-        </w:rPr>
-        <w:t>añadir Interés de mora</w:t>
-      </w:r>
-      <w:r>
-        <w:rPr>
-          <w:lang w:val="es-CO"/>
-        </w:rPr>
-        <w:t xml:space="preserve">” </w:t>
-      </w:r>
-      <w:proofErr w:type="gramStart"/>
-      <w:r>
-        <w:rPr>
-          <w:lang w:val="es-CO"/>
-        </w:rPr>
-        <w:t>respectivamente.</w:t>
-      </w:r>
-      <w:r>
-        <w:rPr>
-          <w:lang w:val="es-CO"/>
-        </w:rPr>
-        <w:t>.</w:t>
-      </w:r>
-      <w:proofErr w:type="gramEnd"/>
-    </w:p>
-    <w:p>
-      <w:pPr>
-        <w:pStyle w:val="ListNumber3"/>
-        <w:rPr>
-          <w:lang w:val="es-CO"/>
-        </w:rPr>
-      </w:pPr>
-      <w:r>
-        <w:rPr>
-          <w:lang w:val="es-CO"/>
-        </w:rPr>
-        <w:t>Además, cada préstamo deberá ponerse rojo en caso de que haya superado el día de corte</w:t>
-      </w:r>
-      <w:r>
-        <w:rPr>
-          <w:lang w:val="es-CO"/>
-        </w:rPr>
-        <w:t xml:space="preserve"> y su estado pasará a “</w:t>
-      </w:r>
-      <w:r>
-        <w:rPr>
-          <w:lang w:val="es-CO"/>
-        </w:rPr>
-        <w:t>Impago</w:t>
-      </w:r>
-      <w:r>
-        <w:rPr>
-          <w:lang w:val="es-CO"/>
-        </w:rPr>
-        <w:t>”</w:t>
-      </w:r>
-      <w:r>
-        <w:rPr>
-          <w:lang w:val="es-CO"/>
-        </w:rPr>
-        <w:t xml:space="preserve"> para informar al </w:t>
-      </w:r>
-      <w:proofErr w:type="spellStart"/>
-      <w:r>
-        <w:rPr>
-          <w:lang w:val="es-CO"/>
-        </w:rPr>
-        <w:t>préstamista</w:t>
-      </w:r>
-      <w:proofErr w:type="spellEnd"/>
-      <w:r>
-        <w:rPr>
-          <w:lang w:val="es-CO"/>
-        </w:rPr>
-        <w:t xml:space="preserve"> que debe realizar el cobro. Debe de haber un botón en la parte derecha del recuadro que nos permita cambiar el estado del préstamo a “</w:t>
+      <w:r>
+        <w:rPr>
+          <w:lang w:val="es-CO"/>
+        </w:rPr>
+        <w:t xml:space="preserve"> para informar al préstamista que debe realizar el cobro. Debe de haber un botón en la parte derecha del recuadro que nos permita cambiar el estado del préstamo a “</w:t>
       </w:r>
       <w:r>
         <w:rPr>
@@ -1146,16 +961,8 @@
         <w:rPr>
           <w:lang w:val="es-CO"/>
         </w:rPr>
-        <w:t xml:space="preserve">En esta pantalla se registrarán los préstamos, se deberán asociar al prestamista que está </w:t>
-      </w:r>
-      <w:proofErr w:type="spellStart"/>
-      <w:r>
-        <w:rPr>
-          <w:lang w:val="es-CO"/>
-        </w:rPr>
-        <w:t>logueado</w:t>
-      </w:r>
-      <w:proofErr w:type="spellEnd"/>
+        <w:t>En esta pantalla se registrarán los préstamos, se deberán asociar al prestamista que está logueado</w:t>
+      </w:r>
     </w:p>
     <w:p>
       <w:pPr>
@@ -1222,35 +1029,7 @@
         <w:rPr>
           <w:lang w:val="es-CO"/>
         </w:rPr>
-        <w:t>Cliente (</w:t>
-      </w:r>
-      <w:proofErr w:type="spellStart"/>
-      <w:r>
-        <w:rPr>
-          <w:lang w:val="es-CO"/>
-        </w:rPr>
-        <w:t>dropdownlist</w:t>
-      </w:r>
-      <w:proofErr w:type="spellEnd"/>
-      <w:r>
-        <w:rPr>
-          <w:lang w:val="es-CO"/>
-        </w:rPr>
-        <w:t xml:space="preserve"> que </w:t>
-      </w:r>
-      <w:proofErr w:type="spellStart"/>
-      <w:r>
-        <w:rPr>
-          <w:lang w:val="es-CO"/>
-        </w:rPr>
-        <w:t>despleguerará</w:t>
-      </w:r>
-      <w:proofErr w:type="spellEnd"/>
-      <w:r>
-        <w:rPr>
-          <w:lang w:val="es-CO"/>
-        </w:rPr>
-        <w:t xml:space="preserve"> todos los clientes asociados al prestamista, además podrá buscarlos tecleando)</w:t>
+        <w:t>Cliente (dropdownlist que despleguerará todos los clientes asociados al prestamista, además podrá buscarlos tecleando)</w:t>
       </w:r>
     </w:p>
     <w:p>
@@ -1264,21 +1043,7 @@
         <w:rPr>
           <w:lang w:val="es-CO"/>
         </w:rPr>
-        <w:t xml:space="preserve">fecha inicial (deberá cargarse </w:t>
-      </w:r>
-      <w:proofErr w:type="spellStart"/>
-      <w:r>
-        <w:rPr>
-          <w:lang w:val="es-CO"/>
-        </w:rPr>
-        <w:t>automaticamente</w:t>
-      </w:r>
-      <w:proofErr w:type="spellEnd"/>
-      <w:r>
-        <w:rPr>
-          <w:lang w:val="es-CO"/>
-        </w:rPr>
-        <w:t xml:space="preserve"> la fecha de hoy, aunque puede modificarse), </w:t>
+        <w:t xml:space="preserve">fecha inicial (deberá cargarse automaticamente la fecha de hoy, aunque puede modificarse), </w:t>
       </w:r>
     </w:p>
     <w:p>
@@ -1302,33 +1067,11 @@
           <w:lang w:val="es-CO"/>
         </w:rPr>
       </w:pPr>
-      <w:proofErr w:type="spellStart"/>
-      <w:r>
-        <w:rPr>
-          <w:lang w:val="es-CO"/>
-        </w:rPr>
-        <w:t>tipoIntereses</w:t>
-      </w:r>
-      <w:proofErr w:type="spellEnd"/>
-      <w:r>
-        <w:rPr>
-          <w:lang w:val="es-CO"/>
-        </w:rPr>
-        <w:t xml:space="preserve"> (</w:t>
-      </w:r>
-      <w:proofErr w:type="spellStart"/>
-      <w:r>
-        <w:rPr>
-          <w:lang w:val="es-CO"/>
-        </w:rPr>
-        <w:t>dropdownlist</w:t>
-      </w:r>
-      <w:proofErr w:type="spellEnd"/>
-      <w:r>
-        <w:rPr>
-          <w:lang w:val="es-CO"/>
-        </w:rPr>
-        <w:t xml:space="preserve"> que traerá las opciones: Fijo, Compuesto. Por defecto estará el compuesto), </w:t>
+      <w:r>
+        <w:rPr>
+          <w:lang w:val="es-CO"/>
+        </w:rPr>
+        <w:t xml:space="preserve">tipoIntereses (dropdownlist que traerá las opciones: Fijo, Compuesto. Por defecto estará el compuesto), </w:t>
       </w:r>
     </w:p>
     <w:p>
@@ -1342,21 +1085,8 @@
         <w:rPr>
           <w:lang w:val="es-CO"/>
         </w:rPr>
-        <w:t>día corte (</w:t>
-      </w:r>
-      <w:proofErr w:type="spellStart"/>
-      <w:r>
-        <w:rPr>
-          <w:lang w:val="es-CO"/>
-        </w:rPr>
-        <w:t>dropdownlist</w:t>
-      </w:r>
-      <w:proofErr w:type="spellEnd"/>
-      <w:r>
-        <w:rPr>
-          <w:lang w:val="es-CO"/>
-        </w:rPr>
-        <w:t xml:space="preserve"> con las opciones 1, 15, ambos),</w:t>
+        <w:lastRenderedPageBreak/>
+        <w:t>día corte (dropdownlist con las opciones 1, 15, ambos),</w:t>
       </w:r>
     </w:p>
     <w:p>
@@ -1398,35 +1128,7 @@
         <w:rPr>
           <w:lang w:val="es-CO"/>
         </w:rPr>
-        <w:t xml:space="preserve">Habrá un botón de crear préstamo al final del formulario, sin embargo, este solo deberá aparecer activo si todos los campos están llenos y si el campo monto Inicial no excede el capital del prestamista </w:t>
-      </w:r>
-      <w:proofErr w:type="spellStart"/>
-      <w:r>
-        <w:rPr>
-          <w:lang w:val="es-CO"/>
-        </w:rPr>
-        <w:t>logueado</w:t>
-      </w:r>
-      <w:proofErr w:type="spellEnd"/>
-      <w:r>
-        <w:rPr>
-          <w:lang w:val="es-CO"/>
-        </w:rPr>
-        <w:t xml:space="preserve">. </w:t>
-      </w:r>
-      <w:proofErr w:type="gramStart"/>
-      <w:r>
-        <w:rPr>
-          <w:lang w:val="es-CO"/>
-        </w:rPr>
-        <w:t>Además</w:t>
-      </w:r>
-      <w:proofErr w:type="gramEnd"/>
-      <w:r>
-        <w:rPr>
-          <w:lang w:val="es-CO"/>
-        </w:rPr>
-        <w:t xml:space="preserve"> en caso de que el cliente ya posea un préstamo, al momento de presionar el botón, saltará una alerta que diga que el cliente ya tiene uno y si está seguro de hacer otro.</w:t>
+        <w:t>Habrá un botón de crear préstamo al final del formulario, sin embargo, este solo deberá aparecer activo si todos los campos están llenos y si el campo monto Inicial no excede el capital del prestamista logueado. Además en caso de que el cliente ya posea un préstamo, al momento de presionar el botón, saltará una alerta que diga que el cliente ya tiene uno y si está seguro de hacer otro.</w:t>
       </w:r>
     </w:p>
     <w:p>
@@ -1519,21 +1221,7 @@
         <w:rPr>
           <w:lang w:val="es-CO"/>
         </w:rPr>
-        <w:t xml:space="preserve">Esta pantalla solo es accesible a través del botón de uno de los préstamos, ya que esto nos permitirá cargar el campo </w:t>
-      </w:r>
-      <w:proofErr w:type="spellStart"/>
-      <w:r>
-        <w:rPr>
-          <w:lang w:val="es-CO"/>
-        </w:rPr>
-        <w:t>idPrestamo</w:t>
-      </w:r>
-      <w:proofErr w:type="spellEnd"/>
-      <w:r>
-        <w:rPr>
-          <w:lang w:val="es-CO"/>
-        </w:rPr>
-        <w:t xml:space="preserve"> como un campo no modificable</w:t>
+        <w:t>Esta pantalla solo es accesible a través del botón de uno de los préstamos, ya que esto nos permitirá cargar el campo idPrestamo como un campo no modificable</w:t>
       </w:r>
     </w:p>
     <w:p>
@@ -1685,21 +1373,7 @@
         <w:rPr>
           <w:lang w:val="es-CO"/>
         </w:rPr>
-        <w:t xml:space="preserve">Los intereses comunes deberán ser añadidos a través de un </w:t>
-      </w:r>
-      <w:proofErr w:type="spellStart"/>
-      <w:r>
-        <w:rPr>
-          <w:lang w:val="es-CO"/>
-        </w:rPr>
-        <w:t>trigger</w:t>
-      </w:r>
-      <w:proofErr w:type="spellEnd"/>
-      <w:r>
-        <w:rPr>
-          <w:lang w:val="es-CO"/>
-        </w:rPr>
-        <w:t xml:space="preserve"> que se ejecutará</w:t>
+        <w:t>Los intereses comunes deberán ser añadidos a través de un trigger que se ejecutará</w:t>
       </w:r>
       <w:r>
         <w:rPr>
@@ -1747,21 +1421,8 @@
         <w:rPr>
           <w:lang w:val="es-CO"/>
         </w:rPr>
-        <w:t xml:space="preserve">Esta pantalla tendrá los campos fecha y valor. Este último calculado automáticamente por el programa a partir del interés y el </w:t>
-      </w:r>
-      <w:proofErr w:type="spellStart"/>
-      <w:r>
-        <w:rPr>
-          <w:lang w:val="es-CO"/>
-        </w:rPr>
-        <w:t>montoReal</w:t>
-      </w:r>
-      <w:proofErr w:type="spellEnd"/>
-      <w:r>
-        <w:rPr>
-          <w:lang w:val="es-CO"/>
-        </w:rPr>
-        <w:t xml:space="preserve"> del préstamo</w:t>
+        <w:lastRenderedPageBreak/>
+        <w:t>Esta pantalla tendrá los campos fecha y valor. Este último calculado automáticamente por el programa a partir del interés y el montoReal del préstamo</w:t>
       </w:r>
     </w:p>
     <w:p>
@@ -1797,35 +1458,7 @@
         <w:rPr>
           <w:lang w:val="es-CO"/>
         </w:rPr>
-        <w:t xml:space="preserve">Los intereses que sean añadidos por mora deberán quedar guardados con el tipo “mora”. Los intereses añadidos con el </w:t>
-      </w:r>
-      <w:proofErr w:type="spellStart"/>
-      <w:r>
-        <w:rPr>
-          <w:lang w:val="es-CO"/>
-        </w:rPr>
-        <w:t>trigger</w:t>
-      </w:r>
-      <w:proofErr w:type="spellEnd"/>
-      <w:r>
-        <w:rPr>
-          <w:lang w:val="es-CO"/>
-        </w:rPr>
-        <w:t xml:space="preserve"> tendrán el tipo por defecto “</w:t>
-      </w:r>
-      <w:proofErr w:type="spellStart"/>
-      <w:r>
-        <w:rPr>
-          <w:lang w:val="es-CO"/>
-        </w:rPr>
-        <w:t>estandar</w:t>
-      </w:r>
-      <w:proofErr w:type="spellEnd"/>
-      <w:r>
-        <w:rPr>
-          <w:lang w:val="es-CO"/>
-        </w:rPr>
-        <w:t>”</w:t>
+        <w:t>Los intereses que sean añadidos por mora deberán quedar guardados con el tipo “mora”. Los intereses añadidos con el trigger tendrán el tipo por defecto “estandar”</w:t>
       </w:r>
     </w:p>
     <w:p>

</xml_diff>